<commit_message>
Seems, Introduction is finished
</commit_message>
<xml_diff>
--- a/ScienceLeter.docx
+++ b/ScienceLeter.docx
@@ -74,16 +74,7 @@
           <w:sz w:val="24"/>
           <w:szCs w:val="24"/>
         </w:rPr>
-        <w:t>47.</w:t>
-      </w:r>
-      <w:proofErr w:type="gramStart"/>
-      <w:r>
-        <w:rPr>
-          <w:rFonts w:ascii="Times New Roman" w:hAnsi="Times New Roman" w:cs="Times New Roman"/>
-          <w:sz w:val="24"/>
-          <w:szCs w:val="24"/>
-        </w:rPr>
-        <w:t>10.</w:t>
+        <w:t>47.10.</w:t>
       </w:r>
       <w:r>
         <w:rPr>
@@ -93,7 +84,6 @@
         </w:rPr>
         <w:t>ab</w:t>
       </w:r>
-      <w:proofErr w:type="gramEnd"/>
     </w:p>
     <w:p>
       <w:pPr>
@@ -1777,115 +1767,835 @@
           <w:szCs w:val="24"/>
           <w:lang w:val="ru-RU"/>
         </w:rPr>
-        <w:t>Представим</w:t>
-      </w:r>
-      <w:r>
-        <w:rPr>
-          <w:rFonts w:ascii="Times New Roman" w:hAnsi="Times New Roman" w:cs="Times New Roman"/>
-          <w:sz w:val="24"/>
-          <w:szCs w:val="24"/>
-          <w:lang w:val="ru-RU"/>
-        </w:rPr>
-        <w:t xml:space="preserve"> </w:t>
-      </w:r>
-      <w:r>
-        <w:rPr>
-          <w:rFonts w:ascii="Times New Roman" w:hAnsi="Times New Roman" w:cs="Times New Roman"/>
-          <w:sz w:val="24"/>
-          <w:szCs w:val="24"/>
-          <w:lang w:val="ru-RU"/>
-        </w:rPr>
-        <w:t>ограниченную инженерную задачу</w:t>
-      </w:r>
-      <w:r>
-        <w:rPr>
-          <w:rFonts w:ascii="Times New Roman" w:hAnsi="Times New Roman" w:cs="Times New Roman"/>
-          <w:sz w:val="24"/>
-          <w:szCs w:val="24"/>
-          <w:lang w:val="ru-RU"/>
-        </w:rPr>
-        <w:t>,</w:t>
-      </w:r>
-      <w:r>
-        <w:rPr>
-          <w:rFonts w:ascii="Times New Roman" w:hAnsi="Times New Roman" w:cs="Times New Roman"/>
-          <w:sz w:val="24"/>
-          <w:szCs w:val="24"/>
-          <w:lang w:val="ru-RU"/>
-        </w:rPr>
-        <w:t xml:space="preserve"> когда инженеру нужно</w:t>
-      </w:r>
-      <w:r>
-        <w:rPr>
-          <w:rFonts w:ascii="Times New Roman" w:hAnsi="Times New Roman" w:cs="Times New Roman"/>
-          <w:sz w:val="24"/>
-          <w:szCs w:val="24"/>
-          <w:lang w:val="ru-RU"/>
-        </w:rPr>
-        <w:t xml:space="preserve"> устройство для бесконтактного взаимодействия между объектами, </w:t>
-      </w:r>
-      <w:r>
-        <w:rPr>
-          <w:rFonts w:ascii="Times New Roman" w:hAnsi="Times New Roman" w:cs="Times New Roman"/>
-          <w:sz w:val="24"/>
-          <w:szCs w:val="24"/>
-          <w:lang w:val="ru-RU"/>
-        </w:rPr>
-        <w:t xml:space="preserve">но электрические эффекты могут </w:t>
-      </w:r>
-      <w:r>
-        <w:rPr>
-          <w:rFonts w:ascii="Times New Roman" w:hAnsi="Times New Roman" w:cs="Times New Roman"/>
-          <w:sz w:val="24"/>
-          <w:szCs w:val="24"/>
-          <w:lang w:val="ru-RU"/>
-        </w:rPr>
-        <w:t xml:space="preserve">негативно </w:t>
-      </w:r>
-      <w:r>
-        <w:rPr>
-          <w:rFonts w:ascii="Times New Roman" w:hAnsi="Times New Roman" w:cs="Times New Roman"/>
-          <w:sz w:val="24"/>
-          <w:szCs w:val="24"/>
-          <w:lang w:val="ru-RU"/>
-        </w:rPr>
-        <w:t>повлиять</w:t>
-      </w:r>
-      <w:r>
-        <w:rPr>
-          <w:rFonts w:ascii="Times New Roman" w:hAnsi="Times New Roman" w:cs="Times New Roman"/>
-          <w:sz w:val="24"/>
-          <w:szCs w:val="24"/>
-          <w:lang w:val="ru-RU"/>
-        </w:rPr>
-        <w:t xml:space="preserve"> на устройство</w:t>
-      </w:r>
-      <w:r>
-        <w:rPr>
-          <w:rFonts w:ascii="Times New Roman" w:hAnsi="Times New Roman" w:cs="Times New Roman"/>
-          <w:sz w:val="24"/>
-          <w:szCs w:val="24"/>
-          <w:lang w:val="ru-RU"/>
-        </w:rPr>
-        <w:t xml:space="preserve">. </w:t>
-      </w:r>
-      <w:r>
-        <w:rPr>
-          <w:rFonts w:ascii="Times New Roman" w:hAnsi="Times New Roman" w:cs="Times New Roman"/>
-          <w:sz w:val="24"/>
-          <w:szCs w:val="24"/>
-          <w:lang w:val="ru-RU"/>
-        </w:rPr>
-        <w:t>Т</w:t>
-      </w:r>
-      <w:r>
-        <w:rPr>
-          <w:rFonts w:ascii="Times New Roman" w:hAnsi="Times New Roman" w:cs="Times New Roman"/>
-          <w:sz w:val="24"/>
-          <w:szCs w:val="24"/>
-          <w:lang w:val="ru-RU"/>
-        </w:rPr>
-        <w:t xml:space="preserve">огда постоянные магниты, электромагниты или </w:t>
+        <w:t>Цель</w:t>
+      </w:r>
+      <w:r>
+        <w:rPr>
+          <w:rFonts w:ascii="Times New Roman" w:hAnsi="Times New Roman" w:cs="Times New Roman"/>
+          <w:sz w:val="24"/>
+          <w:szCs w:val="24"/>
+          <w:lang w:val="ru-RU"/>
+        </w:rPr>
+        <w:t xml:space="preserve"> </w:t>
+      </w:r>
+      <w:r>
+        <w:rPr>
+          <w:rFonts w:ascii="Times New Roman" w:hAnsi="Times New Roman" w:cs="Times New Roman"/>
+          <w:sz w:val="24"/>
+          <w:szCs w:val="24"/>
+          <w:lang w:val="ru-RU"/>
+        </w:rPr>
+        <w:t xml:space="preserve">этой </w:t>
+      </w:r>
+      <w:r>
+        <w:rPr>
+          <w:rFonts w:ascii="Times New Roman" w:hAnsi="Times New Roman" w:cs="Times New Roman"/>
+          <w:sz w:val="24"/>
+          <w:szCs w:val="24"/>
+          <w:lang w:val="ru-RU"/>
+        </w:rPr>
+        <w:t>статья</w:t>
+      </w:r>
+      <w:r>
+        <w:rPr>
+          <w:rFonts w:ascii="Times New Roman" w:hAnsi="Times New Roman" w:cs="Times New Roman"/>
+          <w:sz w:val="24"/>
+          <w:szCs w:val="24"/>
+          <w:lang w:val="ru-RU"/>
+        </w:rPr>
+        <w:t xml:space="preserve"> -</w:t>
+      </w:r>
+      <w:r>
+        <w:rPr>
+          <w:rFonts w:ascii="Times New Roman" w:hAnsi="Times New Roman" w:cs="Times New Roman"/>
+          <w:sz w:val="24"/>
+          <w:szCs w:val="24"/>
+          <w:lang w:val="ru-RU"/>
+        </w:rPr>
+        <w:t xml:space="preserve"> </w:t>
+      </w:r>
+      <w:r>
+        <w:rPr>
+          <w:rFonts w:ascii="Times New Roman" w:hAnsi="Times New Roman" w:cs="Times New Roman"/>
+          <w:sz w:val="24"/>
+          <w:szCs w:val="24"/>
+          <w:lang w:val="ru-RU"/>
+        </w:rPr>
+        <w:t>опис</w:t>
+      </w:r>
+      <w:r>
+        <w:rPr>
+          <w:rFonts w:ascii="Times New Roman" w:hAnsi="Times New Roman" w:cs="Times New Roman"/>
+          <w:sz w:val="24"/>
+          <w:szCs w:val="24"/>
+          <w:lang w:val="ru-RU"/>
+        </w:rPr>
+        <w:t>ать</w:t>
+      </w:r>
+      <w:r>
+        <w:rPr>
+          <w:rFonts w:ascii="Times New Roman" w:hAnsi="Times New Roman" w:cs="Times New Roman"/>
+          <w:sz w:val="24"/>
+          <w:szCs w:val="24"/>
+          <w:lang w:val="ru-RU"/>
+        </w:rPr>
+        <w:t xml:space="preserve"> </w:t>
+      </w:r>
+      <w:r>
+        <w:rPr>
+          <w:rFonts w:ascii="Times New Roman" w:hAnsi="Times New Roman" w:cs="Times New Roman"/>
+          <w:sz w:val="24"/>
+          <w:szCs w:val="24"/>
+          <w:lang w:val="ru-RU"/>
+        </w:rPr>
+        <w:t xml:space="preserve">и объясняет </w:t>
+      </w:r>
+      <w:r>
+        <w:rPr>
+          <w:rFonts w:ascii="Times New Roman" w:hAnsi="Times New Roman" w:cs="Times New Roman"/>
+          <w:sz w:val="24"/>
+          <w:szCs w:val="24"/>
+          <w:lang w:val="ru-RU"/>
+        </w:rPr>
+        <w:t xml:space="preserve">эффект </w:t>
+      </w:r>
+      <w:r>
+        <w:rPr>
+          <w:rFonts w:ascii="Times New Roman" w:hAnsi="Times New Roman" w:cs="Times New Roman"/>
+          <w:sz w:val="24"/>
+          <w:szCs w:val="24"/>
+          <w:lang w:val="ru-RU"/>
+        </w:rPr>
+        <w:t>контролируемого</w:t>
+      </w:r>
+      <w:r>
+        <w:rPr>
+          <w:rFonts w:ascii="Times New Roman" w:hAnsi="Times New Roman" w:cs="Times New Roman"/>
+          <w:sz w:val="24"/>
+          <w:szCs w:val="24"/>
+          <w:lang w:val="ru-RU"/>
+        </w:rPr>
+        <w:t xml:space="preserve"> </w:t>
+      </w:r>
+      <w:r>
+        <w:rPr>
+          <w:rFonts w:ascii="Times New Roman" w:hAnsi="Times New Roman" w:cs="Times New Roman"/>
+          <w:sz w:val="24"/>
+          <w:szCs w:val="24"/>
+          <w:lang w:val="ru-RU"/>
+        </w:rPr>
+        <w:t xml:space="preserve">притяжение и отталкивания в несжимаемой </w:t>
+      </w:r>
+      <w:r>
+        <w:rPr>
+          <w:rFonts w:ascii="Times New Roman" w:hAnsi="Times New Roman" w:cs="Times New Roman"/>
+          <w:sz w:val="24"/>
+          <w:szCs w:val="24"/>
+          <w:lang w:val="ru-RU"/>
+        </w:rPr>
+        <w:t>флюидной</w:t>
+      </w:r>
+      <w:r>
+        <w:rPr>
+          <w:rFonts w:ascii="Times New Roman" w:hAnsi="Times New Roman" w:cs="Times New Roman"/>
+          <w:sz w:val="24"/>
+          <w:szCs w:val="24"/>
+          <w:lang w:val="ru-RU"/>
+        </w:rPr>
+        <w:t xml:space="preserve"> среде</w:t>
+      </w:r>
+      <w:r>
+        <w:rPr>
+          <w:rFonts w:ascii="Times New Roman" w:hAnsi="Times New Roman" w:cs="Times New Roman"/>
+          <w:sz w:val="24"/>
+          <w:szCs w:val="24"/>
+          <w:lang w:val="ru-RU"/>
+        </w:rPr>
+        <w:t xml:space="preserve"> основанный на законе Бернул</w:t>
+      </w:r>
+      <w:r>
+        <w:rPr>
+          <w:rFonts w:ascii="Times New Roman" w:hAnsi="Times New Roman" w:cs="Times New Roman"/>
+          <w:sz w:val="24"/>
+          <w:szCs w:val="24"/>
+          <w:lang w:val="ru-RU"/>
+        </w:rPr>
+        <w:t>л</w:t>
+      </w:r>
+      <w:r>
+        <w:rPr>
+          <w:rFonts w:ascii="Times New Roman" w:hAnsi="Times New Roman" w:cs="Times New Roman"/>
+          <w:sz w:val="24"/>
+          <w:szCs w:val="24"/>
+          <w:lang w:val="ru-RU"/>
+        </w:rPr>
+        <w:t xml:space="preserve">и </w:t>
+      </w:r>
+      <w:r>
+        <w:rPr>
+          <w:rFonts w:ascii="Times New Roman" w:hAnsi="Times New Roman" w:cs="Times New Roman"/>
+          <w:sz w:val="24"/>
+          <w:szCs w:val="24"/>
+          <w:lang w:val="ru-RU"/>
+        </w:rPr>
+        <w:t>для</w:t>
+      </w:r>
+      <w:r>
+        <w:rPr>
+          <w:rFonts w:ascii="Times New Roman" w:hAnsi="Times New Roman" w:cs="Times New Roman"/>
+          <w:sz w:val="24"/>
+          <w:szCs w:val="24"/>
+          <w:lang w:val="ru-RU"/>
+        </w:rPr>
+        <w:t xml:space="preserve"> </w:t>
+      </w:r>
+      <w:r>
+        <w:rPr>
+          <w:rFonts w:ascii="Times New Roman" w:hAnsi="Times New Roman" w:cs="Times New Roman"/>
+          <w:sz w:val="24"/>
+          <w:szCs w:val="24"/>
+          <w:lang w:val="ru-RU"/>
+        </w:rPr>
+        <w:t>газ</w:t>
+      </w:r>
+      <w:r>
+        <w:rPr>
+          <w:rFonts w:ascii="Times New Roman" w:hAnsi="Times New Roman" w:cs="Times New Roman"/>
+          <w:sz w:val="24"/>
+          <w:szCs w:val="24"/>
+          <w:lang w:val="ru-RU"/>
+        </w:rPr>
+        <w:t>а</w:t>
+      </w:r>
+      <w:r>
+        <w:rPr>
+          <w:rFonts w:ascii="Times New Roman" w:hAnsi="Times New Roman" w:cs="Times New Roman"/>
+          <w:sz w:val="24"/>
+          <w:szCs w:val="24"/>
+          <w:lang w:val="ru-RU"/>
+        </w:rPr>
+        <w:t xml:space="preserve"> или жидкости</w:t>
+      </w:r>
+      <w:r>
+        <w:rPr>
+          <w:rFonts w:ascii="Times New Roman" w:hAnsi="Times New Roman" w:cs="Times New Roman"/>
+          <w:sz w:val="24"/>
+          <w:szCs w:val="24"/>
+          <w:lang w:val="ru-RU"/>
+        </w:rPr>
+        <w:t>, если принять их как несжимаемые</w:t>
+      </w:r>
+      <w:r>
+        <w:rPr>
+          <w:rFonts w:ascii="Times New Roman" w:hAnsi="Times New Roman" w:cs="Times New Roman"/>
+          <w:sz w:val="24"/>
+          <w:szCs w:val="24"/>
+          <w:lang w:val="ru-RU"/>
+        </w:rPr>
+        <w:t>.</w:t>
+      </w:r>
+      <w:r>
+        <w:rPr>
+          <w:rFonts w:ascii="Times New Roman" w:hAnsi="Times New Roman" w:cs="Times New Roman"/>
+          <w:sz w:val="24"/>
+          <w:szCs w:val="24"/>
+          <w:lang w:val="ru-RU"/>
+        </w:rPr>
+        <w:t xml:space="preserve"> </w:t>
+      </w:r>
+      <w:r>
+        <w:rPr>
+          <w:rFonts w:ascii="Times New Roman" w:hAnsi="Times New Roman" w:cs="Times New Roman"/>
+          <w:sz w:val="24"/>
+          <w:szCs w:val="24"/>
+          <w:lang w:val="ru-RU"/>
+        </w:rPr>
+        <w:t>Этот эффект</w:t>
+      </w:r>
+      <w:r>
+        <w:rPr>
+          <w:rFonts w:ascii="Times New Roman" w:hAnsi="Times New Roman" w:cs="Times New Roman"/>
+          <w:sz w:val="24"/>
+          <w:szCs w:val="24"/>
+          <w:lang w:val="ru-RU"/>
+        </w:rPr>
+        <w:t xml:space="preserve"> </w:t>
+      </w:r>
+      <w:r>
+        <w:rPr>
+          <w:rFonts w:ascii="Times New Roman" w:hAnsi="Times New Roman" w:cs="Times New Roman"/>
+          <w:sz w:val="24"/>
+          <w:szCs w:val="24"/>
+          <w:lang w:val="ru-RU"/>
+        </w:rPr>
+        <w:t>пригодиться</w:t>
+      </w:r>
+      <w:r>
+        <w:rPr>
+          <w:rFonts w:ascii="Times New Roman" w:hAnsi="Times New Roman" w:cs="Times New Roman"/>
+          <w:sz w:val="24"/>
+          <w:szCs w:val="24"/>
+          <w:lang w:val="ru-RU"/>
+        </w:rPr>
+        <w:t xml:space="preserve"> для</w:t>
+      </w:r>
+      <w:r>
+        <w:rPr>
+          <w:rFonts w:ascii="Times New Roman" w:hAnsi="Times New Roman" w:cs="Times New Roman"/>
+          <w:sz w:val="24"/>
+          <w:szCs w:val="24"/>
+          <w:lang w:val="ru-RU"/>
+        </w:rPr>
+        <w:t xml:space="preserve"> </w:t>
+      </w:r>
+      <w:r>
+        <w:rPr>
+          <w:rFonts w:ascii="Times New Roman" w:hAnsi="Times New Roman" w:cs="Times New Roman"/>
+          <w:sz w:val="24"/>
+          <w:szCs w:val="24"/>
+          <w:lang w:val="ru-RU"/>
+        </w:rPr>
+        <w:t xml:space="preserve">инженерной задачи, когда инженеру нужно устройство для бесконтактного взаимодействия между объектами, но электрические </w:t>
+      </w:r>
+      <w:r>
+        <w:rPr>
+          <w:rFonts w:ascii="Times New Roman" w:hAnsi="Times New Roman" w:cs="Times New Roman"/>
+          <w:sz w:val="24"/>
+          <w:szCs w:val="24"/>
+          <w:lang w:val="ru-RU"/>
+        </w:rPr>
+        <w:t xml:space="preserve">или магнитные </w:t>
+      </w:r>
+      <w:r>
+        <w:rPr>
+          <w:rFonts w:ascii="Times New Roman" w:hAnsi="Times New Roman" w:cs="Times New Roman"/>
+          <w:sz w:val="24"/>
+          <w:szCs w:val="24"/>
+          <w:lang w:val="ru-RU"/>
+        </w:rPr>
+        <w:t xml:space="preserve">поля от </w:t>
+      </w:r>
+      <w:r>
+        <w:rPr>
+          <w:rFonts w:ascii="Times New Roman" w:hAnsi="Times New Roman" w:cs="Times New Roman"/>
+          <w:sz w:val="24"/>
+          <w:szCs w:val="24"/>
+          <w:lang w:val="ru-RU"/>
+        </w:rPr>
+        <w:t xml:space="preserve">могут негативно повлиять на устройство. </w:t>
+      </w:r>
+      <w:r>
+        <w:rPr>
+          <w:rFonts w:ascii="Times New Roman" w:hAnsi="Times New Roman" w:cs="Times New Roman"/>
+          <w:sz w:val="24"/>
+          <w:szCs w:val="24"/>
+          <w:lang w:val="ru-RU"/>
+        </w:rPr>
+        <w:t xml:space="preserve">Описываемый эффект был </w:t>
+      </w:r>
+      <w:r>
+        <w:rPr>
+          <w:rFonts w:ascii="Times New Roman" w:hAnsi="Times New Roman" w:cs="Times New Roman"/>
+          <w:sz w:val="24"/>
+          <w:szCs w:val="24"/>
+          <w:lang w:val="ru-RU"/>
+        </w:rPr>
+        <w:t>обнаружен</w:t>
+      </w:r>
+      <w:r>
+        <w:rPr>
+          <w:rFonts w:ascii="Times New Roman" w:hAnsi="Times New Roman" w:cs="Times New Roman"/>
+          <w:sz w:val="24"/>
+          <w:szCs w:val="24"/>
+          <w:lang w:val="ru-RU"/>
+        </w:rPr>
+        <w:t xml:space="preserve"> под вдохновением от</w:t>
+      </w:r>
+      <w:r>
+        <w:rPr>
+          <w:rFonts w:ascii="Times New Roman" w:hAnsi="Times New Roman" w:cs="Times New Roman"/>
+          <w:sz w:val="24"/>
+          <w:szCs w:val="24"/>
+          <w:lang w:val="ru-RU"/>
+        </w:rPr>
+        <w:t xml:space="preserve"> </w:t>
+      </w:r>
+      <w:r>
+        <w:rPr>
+          <w:rFonts w:ascii="Times New Roman" w:hAnsi="Times New Roman" w:cs="Times New Roman"/>
+          <w:sz w:val="24"/>
+          <w:szCs w:val="24"/>
+          <w:lang w:val="ru-RU"/>
+        </w:rPr>
+        <w:t xml:space="preserve">изучения </w:t>
+      </w:r>
+      <w:r>
+        <w:rPr>
+          <w:rFonts w:ascii="Times New Roman" w:hAnsi="Times New Roman" w:cs="Times New Roman"/>
+          <w:sz w:val="24"/>
+          <w:szCs w:val="24"/>
+          <w:lang w:val="ru-RU"/>
+        </w:rPr>
+        <w:t>магнитных эффектов</w:t>
+      </w:r>
+      <w:r>
+        <w:rPr>
+          <w:rFonts w:ascii="Times New Roman" w:hAnsi="Times New Roman" w:cs="Times New Roman"/>
+          <w:sz w:val="24"/>
+          <w:szCs w:val="24"/>
+          <w:lang w:val="ru-RU"/>
+        </w:rPr>
+        <w:t xml:space="preserve"> вызванных </w:t>
+      </w:r>
+      <w:r>
+        <w:rPr>
+          <w:rFonts w:ascii="Times New Roman" w:hAnsi="Times New Roman" w:cs="Times New Roman"/>
+          <w:sz w:val="24"/>
+          <w:szCs w:val="24"/>
+          <w:lang w:val="ru-RU"/>
+        </w:rPr>
+        <w:t>“</w:t>
+      </w:r>
+      <w:r>
+        <w:rPr>
+          <w:rFonts w:ascii="Times New Roman" w:hAnsi="Times New Roman" w:cs="Times New Roman"/>
+          <w:sz w:val="24"/>
+          <w:szCs w:val="24"/>
+          <w:lang w:val="ru-RU"/>
+        </w:rPr>
+        <w:t>спин</w:t>
+      </w:r>
+      <w:r>
+        <w:rPr>
+          <w:rFonts w:ascii="Times New Roman" w:hAnsi="Times New Roman" w:cs="Times New Roman"/>
+          <w:sz w:val="24"/>
+          <w:szCs w:val="24"/>
+          <w:lang w:val="ru-RU"/>
+        </w:rPr>
+        <w:t>”</w:t>
+      </w:r>
+      <w:r>
+        <w:rPr>
+          <w:rFonts w:ascii="Times New Roman" w:hAnsi="Times New Roman" w:cs="Times New Roman"/>
+          <w:sz w:val="24"/>
+          <w:szCs w:val="24"/>
+          <w:lang w:val="ru-RU"/>
+        </w:rPr>
+        <w:t xml:space="preserve"> свойством</w:t>
+      </w:r>
+      <w:r>
+        <w:rPr>
+          <w:rFonts w:ascii="Times New Roman" w:hAnsi="Times New Roman" w:cs="Times New Roman"/>
+          <w:sz w:val="24"/>
+          <w:szCs w:val="24"/>
+          <w:lang w:val="ru-RU"/>
+        </w:rPr>
+        <w:t xml:space="preserve"> </w:t>
+      </w:r>
+      <w:r>
+        <w:rPr>
+          <w:rFonts w:ascii="Times New Roman" w:hAnsi="Times New Roman" w:cs="Times New Roman"/>
+          <w:sz w:val="24"/>
+          <w:szCs w:val="24"/>
+          <w:lang w:val="ru-RU"/>
+        </w:rPr>
+        <w:t>электрона в проводниках с током. Но</w:t>
+      </w:r>
+      <w:r>
+        <w:rPr>
+          <w:rFonts w:ascii="Times New Roman" w:hAnsi="Times New Roman" w:cs="Times New Roman"/>
+          <w:sz w:val="24"/>
+          <w:szCs w:val="24"/>
+          <w:lang w:val="ru-RU"/>
+        </w:rPr>
+        <w:t>, как будет показано в статье,</w:t>
+      </w:r>
+      <w:r>
+        <w:rPr>
+          <w:rFonts w:ascii="Times New Roman" w:hAnsi="Times New Roman" w:cs="Times New Roman"/>
+          <w:sz w:val="24"/>
+          <w:szCs w:val="24"/>
+          <w:lang w:val="ru-RU"/>
+        </w:rPr>
+        <w:t xml:space="preserve"> похожие эффекты </w:t>
+      </w:r>
+      <w:r>
+        <w:rPr>
+          <w:rFonts w:ascii="Times New Roman" w:hAnsi="Times New Roman" w:cs="Times New Roman"/>
+          <w:sz w:val="24"/>
+          <w:szCs w:val="24"/>
+          <w:lang w:val="ru-RU"/>
+        </w:rPr>
+        <w:t xml:space="preserve">наблюдаются и в флюидных средах. </w:t>
+      </w:r>
+      <w:r>
+        <w:rPr>
+          <w:rFonts w:ascii="Times New Roman" w:hAnsi="Times New Roman" w:cs="Times New Roman"/>
+          <w:sz w:val="24"/>
+          <w:szCs w:val="24"/>
+          <w:lang w:val="ru-RU"/>
+        </w:rPr>
+        <w:t xml:space="preserve">Закон Бернулли хорошо </w:t>
+      </w:r>
+      <w:r>
+        <w:rPr>
+          <w:rFonts w:ascii="Times New Roman" w:hAnsi="Times New Roman" w:cs="Times New Roman"/>
+          <w:sz w:val="24"/>
+          <w:szCs w:val="24"/>
+          <w:lang w:val="ru-RU"/>
+        </w:rPr>
+        <w:t>объясня</w:t>
+      </w:r>
+      <w:r>
+        <w:rPr>
+          <w:rFonts w:ascii="Times New Roman" w:hAnsi="Times New Roman" w:cs="Times New Roman"/>
+          <w:sz w:val="24"/>
+          <w:szCs w:val="24"/>
+          <w:lang w:val="ru-RU"/>
+        </w:rPr>
+        <w:t>е</w:t>
+      </w:r>
+      <w:r>
+        <w:rPr>
+          <w:rFonts w:ascii="Times New Roman" w:hAnsi="Times New Roman" w:cs="Times New Roman"/>
+          <w:sz w:val="24"/>
+          <w:szCs w:val="24"/>
+          <w:lang w:val="ru-RU"/>
+        </w:rPr>
+        <w:t>т</w:t>
+      </w:r>
+      <w:r>
+        <w:rPr>
+          <w:rFonts w:ascii="Times New Roman" w:hAnsi="Times New Roman" w:cs="Times New Roman"/>
+          <w:sz w:val="24"/>
+          <w:szCs w:val="24"/>
+          <w:lang w:val="ru-RU"/>
+        </w:rPr>
+        <w:t xml:space="preserve"> эффекты </w:t>
+      </w:r>
+      <w:r>
+        <w:rPr>
+          <w:rFonts w:ascii="Times New Roman" w:hAnsi="Times New Roman" w:cs="Times New Roman"/>
+          <w:sz w:val="24"/>
+          <w:szCs w:val="24"/>
+          <w:lang w:val="ru-RU"/>
+        </w:rPr>
+        <w:t xml:space="preserve">взаимодействия между </w:t>
+      </w:r>
+      <w:r>
+        <w:rPr>
+          <w:rFonts w:ascii="Times New Roman" w:hAnsi="Times New Roman" w:cs="Times New Roman"/>
+          <w:sz w:val="24"/>
+          <w:szCs w:val="24"/>
+          <w:lang w:val="ru-RU"/>
+        </w:rPr>
+        <w:t>объектами</w:t>
+      </w:r>
+      <w:r>
+        <w:rPr>
+          <w:rFonts w:ascii="Times New Roman" w:hAnsi="Times New Roman" w:cs="Times New Roman"/>
+          <w:sz w:val="24"/>
+          <w:szCs w:val="24"/>
+          <w:lang w:val="ru-RU"/>
+        </w:rPr>
+        <w:t xml:space="preserve"> и потоками</w:t>
+      </w:r>
+      <w:r>
+        <w:rPr>
+          <w:rFonts w:ascii="Times New Roman" w:hAnsi="Times New Roman" w:cs="Times New Roman"/>
+          <w:sz w:val="24"/>
+          <w:szCs w:val="24"/>
+          <w:lang w:val="ru-RU"/>
+        </w:rPr>
+        <w:t xml:space="preserve"> флюидов</w:t>
+      </w:r>
+      <w:r>
+        <w:rPr>
+          <w:rFonts w:ascii="Times New Roman" w:hAnsi="Times New Roman" w:cs="Times New Roman"/>
+          <w:sz w:val="24"/>
+          <w:szCs w:val="24"/>
+          <w:lang w:val="ru-RU"/>
+        </w:rPr>
+        <w:t>, как эффект Магнуса</w:t>
+      </w:r>
+      <w:r>
+        <w:rPr>
+          <w:rFonts w:ascii="Times New Roman" w:hAnsi="Times New Roman" w:cs="Times New Roman"/>
+          <w:sz w:val="24"/>
+          <w:szCs w:val="24"/>
+          <w:lang w:val="ru-RU"/>
+        </w:rPr>
+        <w:t xml:space="preserve"> [1]</w:t>
+      </w:r>
+      <w:r>
+        <w:rPr>
+          <w:rFonts w:ascii="Times New Roman" w:hAnsi="Times New Roman" w:cs="Times New Roman"/>
+          <w:sz w:val="24"/>
+          <w:szCs w:val="24"/>
+          <w:lang w:val="ru-RU"/>
+        </w:rPr>
+        <w:t xml:space="preserve">, </w:t>
+      </w:r>
+      <w:r>
+        <w:rPr>
+          <w:rFonts w:ascii="Times New Roman" w:hAnsi="Times New Roman" w:cs="Times New Roman"/>
+          <w:sz w:val="24"/>
+          <w:szCs w:val="24"/>
+          <w:lang w:val="ru-RU"/>
+        </w:rPr>
+        <w:t>и</w:t>
+      </w:r>
+      <w:r>
+        <w:rPr>
+          <w:rFonts w:ascii="Times New Roman" w:hAnsi="Times New Roman" w:cs="Times New Roman"/>
+          <w:sz w:val="24"/>
+          <w:szCs w:val="24"/>
+          <w:lang w:val="ru-RU"/>
+        </w:rPr>
+        <w:t xml:space="preserve"> </w:t>
+      </w:r>
+      <w:r>
+        <w:rPr>
+          <w:rFonts w:ascii="Times New Roman" w:hAnsi="Times New Roman" w:cs="Times New Roman"/>
+          <w:sz w:val="24"/>
+          <w:szCs w:val="24"/>
+          <w:lang w:val="ru-RU"/>
+        </w:rPr>
+        <w:t>также</w:t>
+      </w:r>
+      <w:r>
+        <w:rPr>
+          <w:rFonts w:ascii="Times New Roman" w:hAnsi="Times New Roman" w:cs="Times New Roman"/>
+          <w:sz w:val="24"/>
+          <w:szCs w:val="24"/>
+          <w:lang w:val="ru-RU"/>
+        </w:rPr>
+        <w:t xml:space="preserve">, как будет показано в статье, </w:t>
+      </w:r>
+      <w:r>
+        <w:rPr>
+          <w:rFonts w:ascii="Times New Roman" w:hAnsi="Times New Roman" w:cs="Times New Roman"/>
+          <w:sz w:val="24"/>
+          <w:szCs w:val="24"/>
+          <w:lang w:val="ru-RU"/>
+        </w:rPr>
+        <w:t>отталкивани</w:t>
+      </w:r>
+      <w:r>
+        <w:rPr>
+          <w:rFonts w:ascii="Times New Roman" w:hAnsi="Times New Roman" w:cs="Times New Roman"/>
+          <w:sz w:val="24"/>
+          <w:szCs w:val="24"/>
+          <w:lang w:val="ru-RU"/>
+        </w:rPr>
+        <w:t>я</w:t>
+      </w:r>
+      <w:r>
+        <w:rPr>
+          <w:rFonts w:ascii="Times New Roman" w:hAnsi="Times New Roman" w:cs="Times New Roman"/>
+          <w:sz w:val="24"/>
+          <w:szCs w:val="24"/>
+          <w:lang w:val="ru-RU"/>
+        </w:rPr>
+        <w:t xml:space="preserve"> </w:t>
+      </w:r>
+      <w:r>
+        <w:rPr>
+          <w:rFonts w:ascii="Times New Roman" w:hAnsi="Times New Roman" w:cs="Times New Roman"/>
+          <w:sz w:val="24"/>
+          <w:szCs w:val="24"/>
+          <w:lang w:val="ru-RU"/>
+        </w:rPr>
+        <w:t>в зависимости от направления вращения</w:t>
+      </w:r>
+      <w:r>
+        <w:rPr>
+          <w:rFonts w:ascii="Times New Roman" w:hAnsi="Times New Roman" w:cs="Times New Roman"/>
+          <w:sz w:val="24"/>
+          <w:szCs w:val="24"/>
+          <w:lang w:val="ru-RU"/>
+        </w:rPr>
+        <w:t xml:space="preserve"> объектов круглой формы.</w:t>
+      </w:r>
+      <w:r>
+        <w:rPr>
+          <w:rFonts w:ascii="Times New Roman" w:hAnsi="Times New Roman" w:cs="Times New Roman"/>
+          <w:sz w:val="24"/>
+          <w:szCs w:val="24"/>
+          <w:lang w:val="ru-RU"/>
+        </w:rPr>
+        <w:t xml:space="preserve"> </w:t>
+      </w:r>
+      <w:r>
+        <w:rPr>
+          <w:rFonts w:ascii="Times New Roman" w:hAnsi="Times New Roman" w:cs="Times New Roman"/>
+          <w:sz w:val="24"/>
+          <w:szCs w:val="24"/>
+          <w:lang w:val="ru-RU"/>
+        </w:rPr>
+        <w:t>Объектом</w:t>
+      </w:r>
+      <w:r>
+        <w:rPr>
+          <w:rFonts w:ascii="Times New Roman" w:hAnsi="Times New Roman" w:cs="Times New Roman"/>
+          <w:sz w:val="24"/>
+          <w:szCs w:val="24"/>
+          <w:lang w:val="ru-RU"/>
+        </w:rPr>
+        <w:t xml:space="preserve"> </w:t>
+      </w:r>
+      <w:r>
+        <w:rPr>
+          <w:rFonts w:ascii="Times New Roman" w:hAnsi="Times New Roman" w:cs="Times New Roman"/>
+          <w:sz w:val="24"/>
+          <w:szCs w:val="24"/>
+          <w:lang w:val="ru-RU"/>
+        </w:rPr>
+        <w:t>исследования</w:t>
+      </w:r>
+      <w:r>
+        <w:rPr>
+          <w:rFonts w:ascii="Times New Roman" w:hAnsi="Times New Roman" w:cs="Times New Roman"/>
+          <w:sz w:val="24"/>
+          <w:szCs w:val="24"/>
+          <w:lang w:val="ru-RU"/>
+        </w:rPr>
+        <w:t xml:space="preserve"> </w:t>
+      </w:r>
+      <w:r>
+        <w:rPr>
+          <w:rFonts w:ascii="Times New Roman" w:hAnsi="Times New Roman" w:cs="Times New Roman"/>
+          <w:sz w:val="24"/>
+          <w:szCs w:val="24"/>
+          <w:lang w:val="ru-RU"/>
+        </w:rPr>
+        <w:t>являются</w:t>
+      </w:r>
+      <w:r>
+        <w:rPr>
+          <w:rFonts w:ascii="Times New Roman" w:hAnsi="Times New Roman" w:cs="Times New Roman"/>
+          <w:sz w:val="24"/>
+          <w:szCs w:val="24"/>
+          <w:lang w:val="ru-RU"/>
+        </w:rPr>
+        <w:t xml:space="preserve"> </w:t>
+      </w:r>
+      <w:r>
+        <w:rPr>
+          <w:rFonts w:ascii="Times New Roman" w:hAnsi="Times New Roman" w:cs="Times New Roman"/>
+          <w:sz w:val="24"/>
+          <w:szCs w:val="24"/>
+          <w:lang w:val="ru-RU"/>
+        </w:rPr>
+        <w:t xml:space="preserve">два </w:t>
+      </w:r>
+      <w:r>
+        <w:rPr>
+          <w:rFonts w:ascii="Times New Roman" w:hAnsi="Times New Roman" w:cs="Times New Roman"/>
+          <w:sz w:val="24"/>
+          <w:szCs w:val="24"/>
+          <w:lang w:val="ru-RU"/>
+        </w:rPr>
+        <w:t>пластиковы</w:t>
+      </w:r>
+      <w:r>
+        <w:rPr>
+          <w:rFonts w:ascii="Times New Roman" w:hAnsi="Times New Roman" w:cs="Times New Roman"/>
+          <w:sz w:val="24"/>
+          <w:szCs w:val="24"/>
+          <w:lang w:val="ru-RU"/>
+        </w:rPr>
+        <w:t>х</w:t>
+      </w:r>
+      <w:r>
+        <w:rPr>
+          <w:rFonts w:ascii="Times New Roman" w:hAnsi="Times New Roman" w:cs="Times New Roman"/>
+          <w:sz w:val="24"/>
+          <w:szCs w:val="24"/>
+          <w:lang w:val="ru-RU"/>
+        </w:rPr>
+        <w:t xml:space="preserve"> цилиндр</w:t>
+      </w:r>
+      <w:r>
+        <w:rPr>
+          <w:rFonts w:ascii="Times New Roman" w:hAnsi="Times New Roman" w:cs="Times New Roman"/>
+          <w:sz w:val="24"/>
+          <w:szCs w:val="24"/>
+          <w:lang w:val="ru-RU"/>
+        </w:rPr>
+        <w:t>а</w:t>
+      </w:r>
+      <w:r>
+        <w:rPr>
+          <w:rFonts w:ascii="Times New Roman" w:hAnsi="Times New Roman" w:cs="Times New Roman"/>
+          <w:sz w:val="24"/>
+          <w:szCs w:val="24"/>
+          <w:lang w:val="ru-RU"/>
+        </w:rPr>
+        <w:t xml:space="preserve"> </w:t>
+      </w:r>
+      <w:r>
+        <w:rPr>
+          <w:rFonts w:ascii="Times New Roman" w:hAnsi="Times New Roman" w:cs="Times New Roman"/>
+          <w:sz w:val="24"/>
+          <w:szCs w:val="24"/>
+          <w:lang w:val="ru-RU"/>
+        </w:rPr>
+        <w:t xml:space="preserve">10см длиной 5 см диаметром, </w:t>
+      </w:r>
+      <w:r>
+        <w:rPr>
+          <w:rFonts w:ascii="Times New Roman" w:hAnsi="Times New Roman" w:cs="Times New Roman"/>
+          <w:sz w:val="24"/>
+          <w:szCs w:val="24"/>
+          <w:lang w:val="ru-RU"/>
+        </w:rPr>
+        <w:t>приводимые</w:t>
+      </w:r>
+      <w:r>
+        <w:rPr>
+          <w:rFonts w:ascii="Times New Roman" w:hAnsi="Times New Roman" w:cs="Times New Roman"/>
+          <w:sz w:val="24"/>
+          <w:szCs w:val="24"/>
+          <w:lang w:val="ru-RU"/>
+        </w:rPr>
+        <w:t xml:space="preserve"> </w:t>
+      </w:r>
+      <w:r>
+        <w:rPr>
+          <w:rFonts w:ascii="Times New Roman" w:hAnsi="Times New Roman" w:cs="Times New Roman"/>
+          <w:sz w:val="24"/>
+          <w:szCs w:val="24"/>
+          <w:lang w:val="ru-RU"/>
+        </w:rPr>
+        <w:t xml:space="preserve">во вращение </w:t>
+      </w:r>
+      <w:r>
+        <w:rPr>
+          <w:rFonts w:ascii="Times New Roman" w:hAnsi="Times New Roman" w:cs="Times New Roman"/>
+          <w:sz w:val="24"/>
+          <w:szCs w:val="24"/>
+          <w:lang w:val="ru-RU"/>
+        </w:rPr>
+        <w:t>двигателями</w:t>
+      </w:r>
+      <w:r>
+        <w:rPr>
+          <w:rFonts w:ascii="Times New Roman" w:hAnsi="Times New Roman" w:cs="Times New Roman"/>
+          <w:sz w:val="24"/>
+          <w:szCs w:val="24"/>
+          <w:lang w:val="ru-RU"/>
+        </w:rPr>
+        <w:t>. Предметом исследования являются эффекты притяжения и отталкивания</w:t>
+      </w:r>
+      <w:r>
+        <w:rPr>
+          <w:rFonts w:ascii="Times New Roman" w:hAnsi="Times New Roman" w:cs="Times New Roman"/>
+          <w:sz w:val="24"/>
+          <w:szCs w:val="24"/>
+          <w:lang w:val="ru-RU"/>
+        </w:rPr>
+        <w:t xml:space="preserve">, </w:t>
       </w:r>
       <w:proofErr w:type="spellStart"/>
       <w:r>
@@ -1895,7 +2605,7 @@
           <w:szCs w:val="24"/>
           <w:lang w:val="ru-RU"/>
         </w:rPr>
-        <w:t>электростатически</w:t>
+        <w:t>возникаемые</w:t>
       </w:r>
       <w:proofErr w:type="spellEnd"/>
       <w:r>
@@ -1905,25 +2615,43 @@
           <w:szCs w:val="24"/>
           <w:lang w:val="ru-RU"/>
         </w:rPr>
-        <w:t>-</w:t>
-      </w:r>
-      <w:r>
-        <w:rPr>
-          <w:rFonts w:ascii="Times New Roman" w:hAnsi="Times New Roman" w:cs="Times New Roman"/>
-          <w:sz w:val="24"/>
-          <w:szCs w:val="24"/>
-          <w:lang w:val="ru-RU"/>
-        </w:rPr>
-        <w:t>заряженные инструменты</w:t>
-      </w:r>
-      <w:r>
-        <w:rPr>
-          <w:rFonts w:ascii="Times New Roman" w:hAnsi="Times New Roman" w:cs="Times New Roman"/>
-          <w:sz w:val="24"/>
-          <w:szCs w:val="24"/>
-          <w:lang w:val="ru-RU"/>
-        </w:rPr>
-        <w:t xml:space="preserve"> не подходят как решение</w:t>
+        <w:t xml:space="preserve"> между вращающимися цилиндрами</w:t>
+      </w:r>
+      <w:r>
+        <w:rPr>
+          <w:rFonts w:ascii="Times New Roman" w:hAnsi="Times New Roman" w:cs="Times New Roman"/>
+          <w:sz w:val="24"/>
+          <w:szCs w:val="24"/>
+          <w:lang w:val="ru-RU"/>
+        </w:rPr>
+        <w:t xml:space="preserve"> в воздушной среде при атмосферном давлении с числом Рейнольдса</w:t>
+      </w:r>
+      <w:r>
+        <w:rPr>
+          <w:rFonts w:ascii="Times New Roman" w:hAnsi="Times New Roman" w:cs="Times New Roman"/>
+          <w:sz w:val="24"/>
+          <w:szCs w:val="24"/>
+          <w:lang w:val="ru-RU"/>
+        </w:rPr>
+        <w:t xml:space="preserve"> </w:t>
+      </w:r>
+      <w:r>
+        <w:rPr>
+          <w:rFonts w:ascii="Times New Roman" w:hAnsi="Times New Roman" w:cs="Times New Roman"/>
+          <w:sz w:val="24"/>
+          <w:szCs w:val="24"/>
+          <w:lang w:val="ru-RU"/>
+        </w:rPr>
+        <w:t>&lt; 20</w:t>
+      </w:r>
+      <w:r>
+        <w:rPr>
+          <w:rFonts w:ascii="Times New Roman" w:hAnsi="Times New Roman" w:cs="Times New Roman"/>
+          <w:sz w:val="24"/>
+          <w:szCs w:val="24"/>
+          <w:lang w:val="ru-RU"/>
+        </w:rPr>
+        <w:t>0</w:t>
       </w:r>
       <w:r>
         <w:rPr>
@@ -1933,737 +2661,24 @@
           <w:lang w:val="ru-RU"/>
         </w:rPr>
         <w:t>.</w:t>
-      </w:r>
-      <w:r>
-        <w:rPr>
-          <w:rFonts w:ascii="Times New Roman" w:hAnsi="Times New Roman" w:cs="Times New Roman"/>
-          <w:sz w:val="24"/>
-          <w:szCs w:val="24"/>
-          <w:lang w:val="ru-RU"/>
-        </w:rPr>
-        <w:t xml:space="preserve"> </w:t>
-      </w:r>
-      <w:r>
-        <w:rPr>
-          <w:rFonts w:ascii="Times New Roman" w:hAnsi="Times New Roman" w:cs="Times New Roman"/>
-          <w:sz w:val="24"/>
-          <w:szCs w:val="24"/>
-          <w:lang w:val="ru-RU"/>
-        </w:rPr>
-        <w:t xml:space="preserve">Эта статья </w:t>
-      </w:r>
-      <w:r>
-        <w:rPr>
-          <w:rFonts w:ascii="Times New Roman" w:hAnsi="Times New Roman" w:cs="Times New Roman"/>
-          <w:sz w:val="24"/>
-          <w:szCs w:val="24"/>
-          <w:lang w:val="ru-RU"/>
-        </w:rPr>
-        <w:t xml:space="preserve">описывает эффект </w:t>
-      </w:r>
-      <w:r>
-        <w:rPr>
-          <w:rFonts w:ascii="Times New Roman" w:hAnsi="Times New Roman" w:cs="Times New Roman"/>
-          <w:sz w:val="24"/>
-          <w:szCs w:val="24"/>
-          <w:lang w:val="ru-RU"/>
-        </w:rPr>
-        <w:t>контролируемого</w:t>
-      </w:r>
-      <w:r>
-        <w:rPr>
-          <w:rFonts w:ascii="Times New Roman" w:hAnsi="Times New Roman" w:cs="Times New Roman"/>
-          <w:sz w:val="24"/>
-          <w:szCs w:val="24"/>
-          <w:lang w:val="ru-RU"/>
-        </w:rPr>
-        <w:t xml:space="preserve"> </w:t>
-      </w:r>
-      <w:r>
-        <w:rPr>
-          <w:rFonts w:ascii="Times New Roman" w:hAnsi="Times New Roman" w:cs="Times New Roman"/>
-          <w:sz w:val="24"/>
-          <w:szCs w:val="24"/>
-          <w:lang w:val="ru-RU"/>
-        </w:rPr>
-        <w:t xml:space="preserve">притяжение и отталкивания в несжимаемой </w:t>
-      </w:r>
-      <w:r>
-        <w:rPr>
-          <w:rFonts w:ascii="Times New Roman" w:hAnsi="Times New Roman" w:cs="Times New Roman"/>
-          <w:sz w:val="24"/>
-          <w:szCs w:val="24"/>
-          <w:lang w:val="ru-RU"/>
-        </w:rPr>
-        <w:t>флюидной</w:t>
-      </w:r>
-      <w:r>
-        <w:rPr>
-          <w:rFonts w:ascii="Times New Roman" w:hAnsi="Times New Roman" w:cs="Times New Roman"/>
-          <w:sz w:val="24"/>
-          <w:szCs w:val="24"/>
-          <w:lang w:val="ru-RU"/>
-        </w:rPr>
-        <w:t xml:space="preserve"> среде</w:t>
-      </w:r>
-      <w:r>
-        <w:rPr>
-          <w:rFonts w:ascii="Times New Roman" w:hAnsi="Times New Roman" w:cs="Times New Roman"/>
-          <w:sz w:val="24"/>
-          <w:szCs w:val="24"/>
-          <w:lang w:val="ru-RU"/>
-        </w:rPr>
-        <w:t xml:space="preserve">, </w:t>
-      </w:r>
-      <w:r>
-        <w:rPr>
-          <w:rFonts w:ascii="Times New Roman" w:hAnsi="Times New Roman" w:cs="Times New Roman"/>
-          <w:sz w:val="24"/>
-          <w:szCs w:val="24"/>
-          <w:lang w:val="ru-RU"/>
-        </w:rPr>
-        <w:t>опис</w:t>
-      </w:r>
-      <w:r>
-        <w:rPr>
-          <w:rFonts w:ascii="Times New Roman" w:hAnsi="Times New Roman" w:cs="Times New Roman"/>
-          <w:sz w:val="24"/>
-          <w:szCs w:val="24"/>
-          <w:lang w:val="ru-RU"/>
-        </w:rPr>
-        <w:t>ывает принципы</w:t>
-      </w:r>
-      <w:r>
-        <w:rPr>
-          <w:rFonts w:ascii="Times New Roman" w:hAnsi="Times New Roman" w:cs="Times New Roman"/>
-          <w:sz w:val="24"/>
-          <w:szCs w:val="24"/>
-          <w:lang w:val="ru-RU"/>
-        </w:rPr>
-        <w:t xml:space="preserve"> </w:t>
-      </w:r>
-      <w:r>
-        <w:rPr>
-          <w:rFonts w:ascii="Times New Roman" w:hAnsi="Times New Roman" w:cs="Times New Roman"/>
-          <w:sz w:val="24"/>
-          <w:szCs w:val="24"/>
-          <w:lang w:val="ru-RU"/>
-        </w:rPr>
-        <w:t xml:space="preserve">работы </w:t>
-      </w:r>
-      <w:r>
-        <w:rPr>
-          <w:rFonts w:ascii="Times New Roman" w:hAnsi="Times New Roman" w:cs="Times New Roman"/>
-          <w:sz w:val="24"/>
-          <w:szCs w:val="24"/>
-          <w:lang w:val="ru-RU"/>
-        </w:rPr>
-        <w:t>эффекта</w:t>
-      </w:r>
-      <w:r>
-        <w:rPr>
-          <w:rFonts w:ascii="Times New Roman" w:hAnsi="Times New Roman" w:cs="Times New Roman"/>
-          <w:sz w:val="24"/>
-          <w:szCs w:val="24"/>
-          <w:lang w:val="ru-RU"/>
-        </w:rPr>
-        <w:t>.</w:t>
-      </w:r>
-      <w:r>
-        <w:rPr>
-          <w:rFonts w:ascii="Times New Roman" w:hAnsi="Times New Roman" w:cs="Times New Roman"/>
-          <w:sz w:val="24"/>
-          <w:szCs w:val="24"/>
-          <w:lang w:val="ru-RU"/>
-        </w:rPr>
-        <w:t xml:space="preserve"> Закон Бернулли хорошо </w:t>
-      </w:r>
-      <w:r>
-        <w:rPr>
-          <w:rFonts w:ascii="Times New Roman" w:hAnsi="Times New Roman" w:cs="Times New Roman"/>
-          <w:sz w:val="24"/>
-          <w:szCs w:val="24"/>
-          <w:lang w:val="ru-RU"/>
-        </w:rPr>
-        <w:t>объясняют</w:t>
-      </w:r>
-      <w:r>
-        <w:rPr>
-          <w:rFonts w:ascii="Times New Roman" w:hAnsi="Times New Roman" w:cs="Times New Roman"/>
-          <w:sz w:val="24"/>
-          <w:szCs w:val="24"/>
-          <w:lang w:val="ru-RU"/>
-        </w:rPr>
-        <w:t xml:space="preserve"> эффекты притяжения </w:t>
-      </w:r>
-      <w:r>
-        <w:rPr>
-          <w:rFonts w:ascii="Times New Roman" w:hAnsi="Times New Roman" w:cs="Times New Roman"/>
-          <w:sz w:val="24"/>
-          <w:szCs w:val="24"/>
-          <w:lang w:val="ru-RU"/>
-        </w:rPr>
-        <w:t>между объектами</w:t>
-      </w:r>
-      <w:r>
-        <w:rPr>
-          <w:rFonts w:ascii="Times New Roman" w:hAnsi="Times New Roman" w:cs="Times New Roman"/>
-          <w:sz w:val="24"/>
-          <w:szCs w:val="24"/>
-          <w:lang w:val="ru-RU"/>
-        </w:rPr>
-        <w:t xml:space="preserve"> и потоками</w:t>
-      </w:r>
-      <w:r>
-        <w:rPr>
-          <w:rFonts w:ascii="Times New Roman" w:hAnsi="Times New Roman" w:cs="Times New Roman"/>
-          <w:sz w:val="24"/>
-          <w:szCs w:val="24"/>
-          <w:lang w:val="ru-RU"/>
-        </w:rPr>
-        <w:t xml:space="preserve"> флюидов</w:t>
-      </w:r>
-      <w:r>
-        <w:rPr>
-          <w:rFonts w:ascii="Times New Roman" w:hAnsi="Times New Roman" w:cs="Times New Roman"/>
-          <w:sz w:val="24"/>
-          <w:szCs w:val="24"/>
-          <w:lang w:val="ru-RU"/>
-        </w:rPr>
-        <w:t>, как эффект Магнуса</w:t>
-      </w:r>
-      <w:r>
-        <w:rPr>
-          <w:rFonts w:ascii="Times New Roman" w:hAnsi="Times New Roman" w:cs="Times New Roman"/>
-          <w:sz w:val="24"/>
-          <w:szCs w:val="24"/>
-          <w:lang w:val="ru-RU"/>
-        </w:rPr>
-        <w:t xml:space="preserve"> [1]</w:t>
-      </w:r>
-      <w:r>
-        <w:rPr>
-          <w:rFonts w:ascii="Times New Roman" w:hAnsi="Times New Roman" w:cs="Times New Roman"/>
-          <w:sz w:val="24"/>
-          <w:szCs w:val="24"/>
-          <w:lang w:val="ru-RU"/>
-        </w:rPr>
-        <w:t xml:space="preserve">, </w:t>
-      </w:r>
-      <w:r>
-        <w:rPr>
-          <w:rFonts w:ascii="Times New Roman" w:hAnsi="Times New Roman" w:cs="Times New Roman"/>
-          <w:sz w:val="24"/>
-          <w:szCs w:val="24"/>
-          <w:lang w:val="ru-RU"/>
-        </w:rPr>
-        <w:t>но</w:t>
-      </w:r>
-      <w:r>
-        <w:rPr>
-          <w:rFonts w:ascii="Times New Roman" w:hAnsi="Times New Roman" w:cs="Times New Roman"/>
-          <w:sz w:val="24"/>
-          <w:szCs w:val="24"/>
-          <w:lang w:val="ru-RU"/>
-        </w:rPr>
-        <w:t xml:space="preserve"> и отталкивани</w:t>
-      </w:r>
-      <w:r>
-        <w:rPr>
-          <w:rFonts w:ascii="Times New Roman" w:hAnsi="Times New Roman" w:cs="Times New Roman"/>
-          <w:sz w:val="24"/>
-          <w:szCs w:val="24"/>
-          <w:lang w:val="ru-RU"/>
-        </w:rPr>
-        <w:t>я</w:t>
-      </w:r>
-      <w:r>
-        <w:rPr>
-          <w:rFonts w:ascii="Times New Roman" w:hAnsi="Times New Roman" w:cs="Times New Roman"/>
-          <w:sz w:val="24"/>
-          <w:szCs w:val="24"/>
-          <w:lang w:val="ru-RU"/>
-        </w:rPr>
-        <w:t xml:space="preserve"> </w:t>
-      </w:r>
-      <w:r>
-        <w:rPr>
-          <w:rFonts w:ascii="Times New Roman" w:hAnsi="Times New Roman" w:cs="Times New Roman"/>
-          <w:sz w:val="24"/>
-          <w:szCs w:val="24"/>
-          <w:lang w:val="ru-RU"/>
-        </w:rPr>
-        <w:t xml:space="preserve">в зависимости от направления вращения </w:t>
-      </w:r>
-      <w:r>
-        <w:rPr>
-          <w:rFonts w:ascii="Times New Roman" w:hAnsi="Times New Roman" w:cs="Times New Roman"/>
-          <w:sz w:val="24"/>
-          <w:szCs w:val="24"/>
-          <w:lang w:val="ru-RU"/>
-        </w:rPr>
-        <w:t>статья</w:t>
-      </w:r>
-      <w:r>
-        <w:rPr>
-          <w:rFonts w:ascii="Times New Roman" w:hAnsi="Times New Roman" w:cs="Times New Roman"/>
-          <w:sz w:val="24"/>
-          <w:szCs w:val="24"/>
-          <w:lang w:val="ru-RU"/>
-        </w:rPr>
-        <w:t xml:space="preserve"> </w:t>
-      </w:r>
-      <w:r>
-        <w:rPr>
-          <w:rFonts w:ascii="Times New Roman" w:hAnsi="Times New Roman" w:cs="Times New Roman"/>
-          <w:sz w:val="24"/>
-          <w:szCs w:val="24"/>
-          <w:lang w:val="ru-RU"/>
-        </w:rPr>
-        <w:t>описывает</w:t>
-      </w:r>
-      <w:r>
-        <w:rPr>
-          <w:rFonts w:ascii="Times New Roman" w:hAnsi="Times New Roman" w:cs="Times New Roman"/>
-          <w:sz w:val="24"/>
-          <w:szCs w:val="24"/>
-          <w:lang w:val="ru-RU"/>
-        </w:rPr>
-        <w:t xml:space="preserve"> </w:t>
-      </w:r>
-      <w:r>
-        <w:rPr>
-          <w:rFonts w:ascii="Times New Roman" w:hAnsi="Times New Roman" w:cs="Times New Roman"/>
-          <w:sz w:val="24"/>
-          <w:szCs w:val="24"/>
-          <w:lang w:val="ru-RU"/>
-        </w:rPr>
-        <w:t>и</w:t>
-      </w:r>
-      <w:r>
-        <w:rPr>
-          <w:rFonts w:ascii="Times New Roman" w:hAnsi="Times New Roman" w:cs="Times New Roman"/>
-          <w:sz w:val="24"/>
-          <w:szCs w:val="24"/>
-          <w:lang w:val="ru-RU"/>
-        </w:rPr>
-        <w:t xml:space="preserve"> </w:t>
-      </w:r>
-      <w:r>
-        <w:rPr>
-          <w:rFonts w:ascii="Times New Roman" w:hAnsi="Times New Roman" w:cs="Times New Roman"/>
-          <w:sz w:val="24"/>
-          <w:szCs w:val="24"/>
-          <w:lang w:val="ru-RU"/>
-        </w:rPr>
-        <w:t>объясняет</w:t>
-      </w:r>
-      <w:r>
-        <w:rPr>
-          <w:rFonts w:ascii="Times New Roman" w:hAnsi="Times New Roman" w:cs="Times New Roman"/>
-          <w:sz w:val="24"/>
-          <w:szCs w:val="24"/>
-          <w:lang w:val="ru-RU"/>
-        </w:rPr>
-        <w:t xml:space="preserve"> </w:t>
-      </w:r>
-      <w:r>
-        <w:rPr>
-          <w:rFonts w:ascii="Times New Roman" w:hAnsi="Times New Roman" w:cs="Times New Roman"/>
-          <w:sz w:val="24"/>
-          <w:szCs w:val="24"/>
-          <w:lang w:val="ru-RU"/>
-        </w:rPr>
-        <w:t>эффекты</w:t>
-      </w:r>
-      <w:r>
-        <w:rPr>
-          <w:rFonts w:ascii="Times New Roman" w:hAnsi="Times New Roman" w:cs="Times New Roman"/>
-          <w:sz w:val="24"/>
-          <w:szCs w:val="24"/>
-          <w:lang w:val="ru-RU"/>
-        </w:rPr>
-        <w:t xml:space="preserve"> </w:t>
-      </w:r>
-      <w:r>
-        <w:rPr>
-          <w:rFonts w:ascii="Times New Roman" w:hAnsi="Times New Roman" w:cs="Times New Roman"/>
-          <w:sz w:val="24"/>
-          <w:szCs w:val="24"/>
-          <w:lang w:val="ru-RU"/>
-        </w:rPr>
-        <w:t>контролируемого</w:t>
-      </w:r>
-      <w:r>
-        <w:rPr>
-          <w:rFonts w:ascii="Times New Roman" w:hAnsi="Times New Roman" w:cs="Times New Roman"/>
-          <w:sz w:val="24"/>
-          <w:szCs w:val="24"/>
-          <w:lang w:val="ru-RU"/>
-        </w:rPr>
-        <w:t xml:space="preserve"> </w:t>
-      </w:r>
-      <w:r>
-        <w:rPr>
-          <w:rFonts w:ascii="Times New Roman" w:hAnsi="Times New Roman" w:cs="Times New Roman"/>
-          <w:sz w:val="24"/>
-          <w:szCs w:val="24"/>
-          <w:lang w:val="ru-RU"/>
-        </w:rPr>
-        <w:t>притяжения</w:t>
-      </w:r>
-      <w:r>
-        <w:rPr>
-          <w:rFonts w:ascii="Times New Roman" w:hAnsi="Times New Roman" w:cs="Times New Roman"/>
-          <w:sz w:val="24"/>
-          <w:szCs w:val="24"/>
-          <w:lang w:val="ru-RU"/>
-        </w:rPr>
-        <w:t xml:space="preserve"> </w:t>
-      </w:r>
-      <w:r>
-        <w:rPr>
-          <w:rFonts w:ascii="Times New Roman" w:hAnsi="Times New Roman" w:cs="Times New Roman"/>
-          <w:sz w:val="24"/>
-          <w:szCs w:val="24"/>
-          <w:lang w:val="ru-RU"/>
-        </w:rPr>
-        <w:t>и</w:t>
-      </w:r>
-      <w:r>
-        <w:rPr>
-          <w:rFonts w:ascii="Times New Roman" w:hAnsi="Times New Roman" w:cs="Times New Roman"/>
-          <w:sz w:val="24"/>
-          <w:szCs w:val="24"/>
-          <w:lang w:val="ru-RU"/>
-        </w:rPr>
-        <w:t xml:space="preserve"> </w:t>
-      </w:r>
-      <w:r>
-        <w:rPr>
-          <w:rFonts w:ascii="Times New Roman" w:hAnsi="Times New Roman" w:cs="Times New Roman"/>
-          <w:sz w:val="24"/>
-          <w:szCs w:val="24"/>
-          <w:lang w:val="ru-RU"/>
-        </w:rPr>
-        <w:t>отталкивания</w:t>
-      </w:r>
-      <w:r>
-        <w:rPr>
-          <w:rFonts w:ascii="Times New Roman" w:hAnsi="Times New Roman" w:cs="Times New Roman"/>
-          <w:sz w:val="24"/>
-          <w:szCs w:val="24"/>
-          <w:lang w:val="ru-RU"/>
-        </w:rPr>
-        <w:t xml:space="preserve"> </w:t>
-      </w:r>
-      <w:r>
-        <w:rPr>
-          <w:rFonts w:ascii="Times New Roman" w:hAnsi="Times New Roman" w:cs="Times New Roman"/>
-          <w:sz w:val="24"/>
-          <w:szCs w:val="24"/>
-          <w:lang w:val="ru-RU"/>
-        </w:rPr>
-        <w:t>в жидкой или газообразной среде</w:t>
-      </w:r>
-      <w:r>
-        <w:rPr>
-          <w:rFonts w:ascii="Times New Roman" w:hAnsi="Times New Roman" w:cs="Times New Roman"/>
-          <w:sz w:val="24"/>
-          <w:szCs w:val="24"/>
-          <w:lang w:val="ru-RU"/>
-        </w:rPr>
-        <w:t xml:space="preserve"> при помощи</w:t>
-      </w:r>
-      <w:r>
-        <w:rPr>
-          <w:rFonts w:ascii="Times New Roman" w:hAnsi="Times New Roman" w:cs="Times New Roman"/>
-          <w:sz w:val="24"/>
-          <w:szCs w:val="24"/>
-          <w:lang w:val="ru-RU"/>
-        </w:rPr>
-        <w:t xml:space="preserve"> принципов Бернулли.</w:t>
       </w:r>
     </w:p>
     <w:p>
-      <w:r>
-        <w:rPr>
-          <w:rFonts w:ascii="Times New Roman" w:hAnsi="Times New Roman" w:cs="Times New Roman"/>
-          <w:sz w:val="24"/>
-          <w:szCs w:val="24"/>
-        </w:rPr>
-        <w:t>Imagine that s</w:t>
-      </w:r>
-      <w:r>
-        <w:rPr>
-          <w:rFonts w:ascii="Times New Roman" w:hAnsi="Times New Roman" w:cs="Times New Roman"/>
-          <w:sz w:val="24"/>
-          <w:szCs w:val="24"/>
-        </w:rPr>
-        <w:t>ome</w:t>
-      </w:r>
-      <w:r>
-        <w:rPr>
-          <w:rFonts w:ascii="Times New Roman" w:hAnsi="Times New Roman" w:cs="Times New Roman"/>
-          <w:sz w:val="24"/>
-          <w:szCs w:val="24"/>
-        </w:rPr>
-        <w:t xml:space="preserve"> </w:t>
-      </w:r>
-      <w:r>
-        <w:rPr>
-          <w:rFonts w:ascii="Times New Roman" w:hAnsi="Times New Roman" w:cs="Times New Roman"/>
-          <w:sz w:val="24"/>
-          <w:szCs w:val="24"/>
-        </w:rPr>
-        <w:t>engineer</w:t>
-      </w:r>
-      <w:r>
-        <w:rPr>
-          <w:rFonts w:ascii="Times New Roman" w:hAnsi="Times New Roman" w:cs="Times New Roman"/>
-          <w:sz w:val="24"/>
-          <w:szCs w:val="24"/>
-        </w:rPr>
-        <w:t xml:space="preserve"> </w:t>
-      </w:r>
-      <w:r>
-        <w:rPr>
-          <w:rFonts w:ascii="Times New Roman" w:hAnsi="Times New Roman" w:cs="Times New Roman"/>
-          <w:sz w:val="24"/>
-          <w:szCs w:val="24"/>
-        </w:rPr>
-        <w:t>solution</w:t>
-      </w:r>
-      <w:r>
-        <w:rPr>
-          <w:rFonts w:ascii="Times New Roman" w:hAnsi="Times New Roman" w:cs="Times New Roman"/>
-          <w:sz w:val="24"/>
-          <w:szCs w:val="24"/>
-        </w:rPr>
-        <w:t xml:space="preserve"> </w:t>
-      </w:r>
-      <w:r>
-        <w:rPr>
-          <w:rFonts w:ascii="Times New Roman" w:hAnsi="Times New Roman" w:cs="Times New Roman"/>
-          <w:sz w:val="24"/>
-          <w:szCs w:val="24"/>
-        </w:rPr>
-        <w:t xml:space="preserve">requires </w:t>
-      </w:r>
-      <w:r>
-        <w:rPr>
-          <w:rFonts w:ascii="Times New Roman" w:hAnsi="Times New Roman" w:cs="Times New Roman"/>
-          <w:sz w:val="24"/>
-          <w:szCs w:val="24"/>
-        </w:rPr>
-        <w:t xml:space="preserve">contactless </w:t>
-      </w:r>
-      <w:r>
-        <w:rPr>
-          <w:rFonts w:ascii="Times New Roman" w:hAnsi="Times New Roman" w:cs="Times New Roman"/>
-          <w:sz w:val="24"/>
-          <w:szCs w:val="24"/>
-        </w:rPr>
-        <w:t xml:space="preserve">interaction </w:t>
-      </w:r>
-      <w:r>
-        <w:rPr>
-          <w:rFonts w:ascii="Times New Roman" w:hAnsi="Times New Roman" w:cs="Times New Roman"/>
-          <w:sz w:val="24"/>
-          <w:szCs w:val="24"/>
-        </w:rPr>
-        <w:t>between object</w:t>
-      </w:r>
-      <w:r>
-        <w:rPr>
-          <w:rFonts w:ascii="Times New Roman" w:hAnsi="Times New Roman" w:cs="Times New Roman"/>
-          <w:sz w:val="24"/>
-          <w:szCs w:val="24"/>
-        </w:rPr>
-        <w:t>s</w:t>
-      </w:r>
-      <w:r>
-        <w:rPr>
-          <w:rFonts w:ascii="Times New Roman" w:hAnsi="Times New Roman" w:cs="Times New Roman"/>
-          <w:sz w:val="24"/>
-          <w:szCs w:val="24"/>
-        </w:rPr>
-        <w:t>, like controllable pull or push objects with different force, without using</w:t>
-      </w:r>
-      <w:r>
-        <w:rPr>
-          <w:rFonts w:ascii="Times New Roman" w:hAnsi="Times New Roman" w:cs="Times New Roman"/>
-          <w:sz w:val="24"/>
-          <w:szCs w:val="24"/>
-        </w:rPr>
-        <w:t xml:space="preserve"> </w:t>
-      </w:r>
-      <w:r>
-        <w:rPr>
-          <w:rFonts w:ascii="Times New Roman" w:hAnsi="Times New Roman" w:cs="Times New Roman"/>
-          <w:sz w:val="24"/>
-          <w:szCs w:val="24"/>
-        </w:rPr>
-        <w:t xml:space="preserve">permanent magnets or electromagnet </w:t>
-      </w:r>
-      <w:r>
-        <w:rPr>
-          <w:rFonts w:ascii="Times New Roman" w:hAnsi="Times New Roman" w:cs="Times New Roman"/>
-          <w:sz w:val="24"/>
-          <w:szCs w:val="24"/>
-        </w:rPr>
-        <w:t>or electrostatic</w:t>
-      </w:r>
-      <w:r>
-        <w:rPr>
-          <w:rFonts w:ascii="Times New Roman" w:hAnsi="Times New Roman" w:cs="Times New Roman"/>
-          <w:sz w:val="24"/>
-          <w:szCs w:val="24"/>
-        </w:rPr>
-        <w:t xml:space="preserve"> instruments</w:t>
-      </w:r>
-      <w:r>
-        <w:rPr>
-          <w:rFonts w:ascii="Times New Roman" w:hAnsi="Times New Roman" w:cs="Times New Roman"/>
-          <w:sz w:val="24"/>
-          <w:szCs w:val="24"/>
-        </w:rPr>
-        <w:t>.</w:t>
-      </w:r>
-      <w:r>
-        <w:rPr>
-          <w:rFonts w:ascii="Times New Roman" w:hAnsi="Times New Roman" w:cs="Times New Roman"/>
-          <w:sz w:val="24"/>
-          <w:szCs w:val="24"/>
-        </w:rPr>
-        <w:t xml:space="preserve"> And the study </w:t>
-      </w:r>
-      <w:r>
-        <w:rPr>
-          <w:rFonts w:ascii="Times New Roman" w:hAnsi="Times New Roman" w:cs="Times New Roman"/>
-          <w:sz w:val="24"/>
-          <w:szCs w:val="24"/>
-        </w:rPr>
-        <w:t>investigates</w:t>
-      </w:r>
-      <w:r>
-        <w:rPr>
-          <w:rFonts w:ascii="Times New Roman" w:hAnsi="Times New Roman" w:cs="Times New Roman"/>
-          <w:sz w:val="24"/>
-          <w:szCs w:val="24"/>
-        </w:rPr>
-        <w:t xml:space="preserve"> possibility </w:t>
-      </w:r>
-      <w:r>
-        <w:rPr>
-          <w:rFonts w:ascii="Times New Roman" w:hAnsi="Times New Roman" w:cs="Times New Roman"/>
-          <w:sz w:val="24"/>
-          <w:szCs w:val="24"/>
-        </w:rPr>
-        <w:t>of contactless interaction</w:t>
-      </w:r>
-      <w:r>
-        <w:rPr>
-          <w:rFonts w:ascii="Times New Roman" w:hAnsi="Times New Roman" w:cs="Times New Roman"/>
-          <w:sz w:val="24"/>
-          <w:szCs w:val="24"/>
-        </w:rPr>
-        <w:t xml:space="preserve"> in fluid medium</w:t>
-      </w:r>
-      <w:r>
-        <w:rPr>
-          <w:rFonts w:ascii="Times New Roman" w:hAnsi="Times New Roman" w:cs="Times New Roman"/>
-          <w:sz w:val="24"/>
-          <w:szCs w:val="24"/>
-        </w:rPr>
-        <w:t xml:space="preserve"> based on Bernoulli principles</w:t>
-      </w:r>
-      <w:r>
-        <w:rPr>
-          <w:rFonts w:ascii="Times New Roman" w:hAnsi="Times New Roman" w:cs="Times New Roman"/>
-          <w:sz w:val="24"/>
-          <w:szCs w:val="24"/>
-        </w:rPr>
-        <w:t>.</w:t>
-      </w:r>
+      <w:pPr>
+        <w:rPr>
+          <w:rFonts w:ascii="Times New Roman" w:hAnsi="Times New Roman" w:cs="Times New Roman"/>
+          <w:sz w:val="24"/>
+          <w:szCs w:val="24"/>
+          <w:lang w:val="ru-RU"/>
+        </w:rPr>
+      </w:pPr>
     </w:p>
     <w:p>
       <w:pPr>
         <w:rPr>
-          <w:rFonts w:ascii="Times New Roman" w:hAnsi="Times New Roman" w:cs="Times New Roman"/>
-          <w:sz w:val="24"/>
-          <w:szCs w:val="24"/>
-        </w:rPr>
-      </w:pPr>
-      <w:r>
-        <w:rPr>
-          <w:noProof/>
-        </w:rPr>
-        <w:drawing>
-          <wp:inline distT="0" distB="0" distL="0" distR="0" wp14:anchorId="6E296022" wp14:editId="4B8DA612">
-            <wp:extent cx="1518666" cy="1264722"/>
-            <wp:effectExtent l="0" t="0" r="5715" b="0"/>
-            <wp:docPr id="2" name="Picture 2"/>
-            <wp:cNvGraphicFramePr>
-              <a:graphicFrameLocks xmlns:a="http://schemas.openxmlformats.org/drawingml/2006/main" noChangeAspect="1"/>
-            </wp:cNvGraphicFramePr>
-            <a:graphic xmlns:a="http://schemas.openxmlformats.org/drawingml/2006/main">
-              <a:graphicData uri="http://schemas.openxmlformats.org/drawingml/2006/picture">
-                <pic:pic xmlns:pic="http://schemas.openxmlformats.org/drawingml/2006/picture">
-                  <pic:nvPicPr>
-                    <pic:cNvPr id="0" name="Picture 1"/>
-                    <pic:cNvPicPr>
-                      <a:picLocks noChangeAspect="1" noChangeArrowheads="1"/>
-                    </pic:cNvPicPr>
-                  </pic:nvPicPr>
-                  <pic:blipFill>
-                    <a:blip r:embed="rId5">
-                      <a:extLst>
-                        <a:ext uri="{28A0092B-C50C-407E-A947-70E740481C1C}">
-                          <a14:useLocalDpi xmlns:a14="http://schemas.microsoft.com/office/drawing/2010/main" val="0"/>
-                        </a:ext>
-                      </a:extLst>
-                    </a:blip>
-                    <a:srcRect/>
-                    <a:stretch>
-                      <a:fillRect/>
-                    </a:stretch>
-                  </pic:blipFill>
-                  <pic:spPr bwMode="auto">
-                    <a:xfrm>
-                      <a:off x="0" y="0"/>
-                      <a:ext cx="1551426" cy="1292004"/>
-                    </a:xfrm>
-                    <a:prstGeom prst="rect">
-                      <a:avLst/>
-                    </a:prstGeom>
-                    <a:noFill/>
-                    <a:ln>
-                      <a:noFill/>
-                    </a:ln>
-                  </pic:spPr>
-                </pic:pic>
-              </a:graphicData>
-            </a:graphic>
-          </wp:inline>
-        </w:drawing>
-      </w:r>
-      <w:hyperlink r:id="rId6" w:history="1">
-        <w:r>
-          <w:rPr>
-            <w:rFonts w:ascii="Times New Roman" w:hAnsi="Times New Roman" w:cs="Times New Roman"/>
-            <w:sz w:val="20"/>
-            <w:szCs w:val="20"/>
-          </w:rPr>
-          <w:t>https://phys.libretexts.org/@api/deki/files/15981/clipboard_e7c36ea393f5021931c1bf0796b0bdc62.png</w:t>
-        </w:r>
-      </w:hyperlink>
-    </w:p>
-    <w:p>
-      <w:pPr>
-        <w:rPr>
-          <w:sz w:val="24"/>
-          <w:szCs w:val="24"/>
+          <w:sz w:val="24"/>
+          <w:szCs w:val="24"/>
+          <w:lang w:val="ru-RU"/>
         </w:rPr>
       </w:pPr>
     </w:p>
@@ -2718,7 +2733,7 @@
                     </pic:cNvPicPr>
                   </pic:nvPicPr>
                   <pic:blipFill>
-                    <a:blip r:embed="rId7" cstate="print">
+                    <a:blip r:embed="rId5" cstate="print">
                       <a:extLst>
                         <a:ext uri="{28A0092B-C50C-407E-A947-70E740481C1C}">
                           <a14:useLocalDpi xmlns:a14="http://schemas.microsoft.com/office/drawing/2010/main" val="0"/>
@@ -2776,7 +2791,7 @@
                     </pic:cNvPicPr>
                   </pic:nvPicPr>
                   <pic:blipFill>
-                    <a:blip r:embed="rId8" cstate="print">
+                    <a:blip r:embed="rId6" cstate="print">
                       <a:extLst>
                         <a:ext uri="{28A0092B-C50C-407E-A947-70E740481C1C}">
                           <a14:useLocalDpi xmlns:a14="http://schemas.microsoft.com/office/drawing/2010/main" val="0"/>
@@ -2834,7 +2849,7 @@
                     </pic:cNvPicPr>
                   </pic:nvPicPr>
                   <pic:blipFill>
-                    <a:blip r:embed="rId9" cstate="print">
+                    <a:blip r:embed="rId7" cstate="print">
                       <a:extLst>
                         <a:ext uri="{28A0092B-C50C-407E-A947-70E740481C1C}">
                           <a14:useLocalDpi xmlns:a14="http://schemas.microsoft.com/office/drawing/2010/main" val="0"/>
@@ -2970,7 +2985,7 @@
                     </pic:cNvPicPr>
                   </pic:nvPicPr>
                   <pic:blipFill>
-                    <a:blip r:embed="rId10" cstate="print">
+                    <a:blip r:embed="rId8" cstate="print">
                       <a:extLst>
                         <a:ext uri="{28A0092B-C50C-407E-A947-70E740481C1C}">
                           <a14:useLocalDpi xmlns:a14="http://schemas.microsoft.com/office/drawing/2010/main" val="0"/>
@@ -3025,7 +3040,7 @@
                     </pic:cNvPicPr>
                   </pic:nvPicPr>
                   <pic:blipFill>
-                    <a:blip r:embed="rId11" cstate="print">
+                    <a:blip r:embed="rId9" cstate="print">
                       <a:extLst>
                         <a:ext uri="{28A0092B-C50C-407E-A947-70E740481C1C}">
                           <a14:useLocalDpi xmlns:a14="http://schemas.microsoft.com/office/drawing/2010/main" val="0"/>
@@ -3080,7 +3095,7 @@
                     </pic:cNvPicPr>
                   </pic:nvPicPr>
                   <pic:blipFill>
-                    <a:blip r:embed="rId12" cstate="print">
+                    <a:blip r:embed="rId10" cstate="print">
                       <a:extLst>
                         <a:ext uri="{28A0092B-C50C-407E-A947-70E740481C1C}">
                           <a14:useLocalDpi xmlns:a14="http://schemas.microsoft.com/office/drawing/2010/main" val="0"/>

</xml_diff>